<commit_message>
Remove comlumn from template
</commit_message>
<xml_diff>
--- a/yii2/vendor/admapp/resources/ANARRVTIKH_ADEIA_ME_YGEIONOMIKH_EPITROPH_201709.docx
+++ b/yii2/vendor/admapp/resources/ANARRVTIKH_ADEIA_ME_YGEIONOMIKH_EPITROPH_201709.docx
@@ -71,6 +71,7 @@
                       <w:lang w:val="en-US"/>
                     </w:rPr>
                   </w:pPr>
+                  <w:proofErr w:type="spellStart"/>
                   <w:r>
                     <w:rPr>
                       <w:rFonts w:ascii="Calibri" w:hAnsi="Calibri" w:cs="Arial"/>
@@ -79,6 +80,7 @@
                     </w:rPr>
                     <w:t>Αριθ</w:t>
                   </w:r>
+                  <w:proofErr w:type="spellEnd"/>
                   <w:r>
                     <w:rPr>
                       <w:rFonts w:ascii="Calibri" w:hAnsi="Calibri" w:cs="Arial"/>
@@ -88,6 +90,7 @@
                     </w:rPr>
                     <w:t xml:space="preserve">. </w:t>
                   </w:r>
+                  <w:proofErr w:type="spellStart"/>
                   <w:r>
                     <w:rPr>
                       <w:rFonts w:ascii="Calibri" w:hAnsi="Calibri" w:cs="Arial"/>
@@ -96,6 +99,7 @@
                     </w:rPr>
                     <w:t>πρωτ</w:t>
                   </w:r>
+                  <w:proofErr w:type="spellEnd"/>
                   <w:r>
                     <w:rPr>
                       <w:rFonts w:ascii="Calibri" w:hAnsi="Calibri" w:cs="Arial"/>
@@ -154,12 +158,6 @@
         <w:gridCol w:w="2977"/>
       </w:tblGrid>
       <w:tr>
-        <w:tblPrEx>
-          <w:tblCellMar>
-            <w:top w:w="0" w:type="dxa"/>
-            <w:bottom w:w="0" w:type="dxa"/>
-          </w:tblCellMar>
-        </w:tblPrEx>
         <w:trPr>
           <w:trHeight w:val="2259"/>
         </w:trPr>
@@ -422,12 +420,6 @@
         </w:tc>
       </w:tr>
       <w:tr>
-        <w:tblPrEx>
-          <w:tblCellMar>
-            <w:top w:w="0" w:type="dxa"/>
-            <w:bottom w:w="0" w:type="dxa"/>
-          </w:tblCellMar>
-        </w:tblPrEx>
         <w:trPr>
           <w:cantSplit/>
           <w:trHeight w:val="1786"/>
@@ -478,8 +470,20 @@
                 <w:sz w:val="22"/>
                 <w:szCs w:val="22"/>
               </w:rPr>
-              <w:t>Δ/νση</w:t>
-            </w:r>
+              <w:t>Δ/</w:t>
+            </w:r>
+            <w:proofErr w:type="spellStart"/>
+            <w:r>
+              <w:rPr>
+                <w:rFonts w:ascii="Calibri" w:hAnsi="Calibri" w:cs="Arial"/>
+                <w:b/>
+                <w:bCs/>
+                <w:sz w:val="22"/>
+                <w:szCs w:val="22"/>
+              </w:rPr>
+              <w:t>νση</w:t>
+            </w:r>
+            <w:proofErr w:type="spellEnd"/>
           </w:p>
           <w:p>
             <w:pPr>
@@ -542,6 +546,7 @@
                 <w:szCs w:val="22"/>
               </w:rPr>
             </w:pPr>
+            <w:proofErr w:type="spellStart"/>
             <w:r>
               <w:rPr>
                 <w:rFonts w:ascii="Calibri" w:hAnsi="Calibri" w:cs="Arial"/>
@@ -550,7 +555,18 @@
                 <w:sz w:val="22"/>
                 <w:szCs w:val="22"/>
               </w:rPr>
-              <w:t>Τηλ.</w:t>
+              <w:t>Τηλ</w:t>
+            </w:r>
+            <w:proofErr w:type="spellEnd"/>
+            <w:r>
+              <w:rPr>
+                <w:rFonts w:ascii="Calibri" w:hAnsi="Calibri" w:cs="Arial"/>
+                <w:b/>
+                <w:bCs/>
+                <w:sz w:val="22"/>
+                <w:szCs w:val="22"/>
+              </w:rPr>
+              <w:t>.</w:t>
             </w:r>
           </w:p>
           <w:p>
@@ -828,39 +844,69 @@
                 <w:rFonts w:ascii="Calibri" w:hAnsi="Calibri" w:cs="Arial"/>
                 <w:sz w:val="22"/>
                 <w:szCs w:val="22"/>
-              </w:rPr>
-            </w:pPr>
-          </w:p>
-          <w:p>
-            <w:pPr>
-              <w:rPr>
-                <w:rFonts w:ascii="Calibri" w:hAnsi="Calibri" w:cs="Arial"/>
-                <w:sz w:val="22"/>
-                <w:szCs w:val="22"/>
-              </w:rPr>
-            </w:pPr>
-            <w:r>
-              <w:rPr>
-                <w:rFonts w:ascii="Calibri" w:hAnsi="Calibri" w:cs="Arial"/>
-                <w:sz w:val="22"/>
-                <w:szCs w:val="22"/>
-              </w:rPr>
-              <w:t>Λ. Κνωσού 6</w:t>
-            </w:r>
-          </w:p>
-          <w:p>
-            <w:pPr>
-              <w:rPr>
-                <w:rFonts w:ascii="Calibri" w:hAnsi="Calibri" w:cs="Arial"/>
-                <w:sz w:val="22"/>
-                <w:szCs w:val="22"/>
-              </w:rPr>
-            </w:pPr>
-            <w:r>
-              <w:rPr>
-                <w:rFonts w:ascii="Calibri" w:hAnsi="Calibri" w:cs="Arial"/>
-                <w:sz w:val="22"/>
-                <w:szCs w:val="22"/>
+                <w:lang w:val="en-US"/>
+              </w:rPr>
+            </w:pPr>
+          </w:p>
+          <w:p>
+            <w:pPr>
+              <w:rPr>
+                <w:rFonts w:ascii="Calibri" w:hAnsi="Calibri" w:cs="Arial"/>
+                <w:sz w:val="22"/>
+                <w:szCs w:val="22"/>
+                <w:lang w:val="en-US"/>
+              </w:rPr>
+            </w:pPr>
+            <w:r>
+              <w:rPr>
+                <w:rFonts w:ascii="Calibri" w:hAnsi="Calibri" w:cs="Arial"/>
+                <w:sz w:val="22"/>
+                <w:szCs w:val="22"/>
+              </w:rPr>
+              <w:t>Λ</w:t>
+            </w:r>
+            <w:r>
+              <w:rPr>
+                <w:rFonts w:ascii="Calibri" w:hAnsi="Calibri" w:cs="Arial"/>
+                <w:sz w:val="22"/>
+                <w:szCs w:val="22"/>
+                <w:lang w:val="en-US"/>
+              </w:rPr>
+              <w:t xml:space="preserve">. </w:t>
+            </w:r>
+            <w:r>
+              <w:rPr>
+                <w:rFonts w:ascii="Calibri" w:hAnsi="Calibri" w:cs="Arial"/>
+                <w:sz w:val="22"/>
+                <w:szCs w:val="22"/>
+              </w:rPr>
+              <w:t>Κνωσού</w:t>
+            </w:r>
+            <w:r>
+              <w:rPr>
+                <w:rFonts w:ascii="Calibri" w:hAnsi="Calibri" w:cs="Arial"/>
+                <w:sz w:val="22"/>
+                <w:szCs w:val="22"/>
+                <w:lang w:val="en-US"/>
+              </w:rPr>
+              <w:t xml:space="preserve"> 6</w:t>
+            </w:r>
+          </w:p>
+          <w:p>
+            <w:pPr>
+              <w:rPr>
+                <w:rFonts w:ascii="Calibri" w:hAnsi="Calibri" w:cs="Arial"/>
+                <w:sz w:val="22"/>
+                <w:szCs w:val="22"/>
+                <w:lang w:val="en-US"/>
+              </w:rPr>
+            </w:pPr>
+            <w:r>
+              <w:rPr>
+                <w:rFonts w:ascii="Calibri" w:hAnsi="Calibri" w:cs="Arial"/>
+                <w:sz w:val="22"/>
+                <w:szCs w:val="22"/>
+                <w:lang w:val="en-US"/>
               </w:rPr>
               <w:t>71306</w:t>
             </w:r>
@@ -928,6 +974,7 @@
                 <w:rFonts w:ascii="Calibri" w:hAnsi="Calibri" w:cs="Arial"/>
                 <w:sz w:val="22"/>
                 <w:szCs w:val="22"/>
+                <w:lang w:val="en-US"/>
               </w:rPr>
             </w:pPr>
             <w:r>
@@ -944,6 +991,7 @@
                 <w:rFonts w:ascii="Calibri" w:hAnsi="Calibri" w:cs="Arial"/>
                 <w:sz w:val="22"/>
                 <w:szCs w:val="22"/>
+                <w:lang w:val="en-US"/>
               </w:rPr>
               <w:t>@</w:t>
             </w:r>
@@ -961,6 +1009,7 @@
                 <w:rFonts w:ascii="Calibri" w:hAnsi="Calibri" w:cs="Arial"/>
                 <w:sz w:val="22"/>
                 <w:szCs w:val="22"/>
+                <w:lang w:val="en-US"/>
               </w:rPr>
               <w:t>.</w:t>
             </w:r>
@@ -978,6 +1027,7 @@
                 <w:rFonts w:ascii="Calibri" w:hAnsi="Calibri" w:cs="Arial"/>
                 <w:sz w:val="22"/>
                 <w:szCs w:val="22"/>
+                <w:lang w:val="en-US"/>
               </w:rPr>
               <w:t>.</w:t>
             </w:r>
@@ -995,6 +1045,7 @@
                 <w:rFonts w:ascii="Calibri" w:hAnsi="Calibri" w:cs="Arial"/>
                 <w:sz w:val="22"/>
                 <w:szCs w:val="22"/>
+                <w:lang w:val="en-US"/>
               </w:rPr>
               <w:t>.</w:t>
             </w:r>
@@ -1014,13 +1065,15 @@
                 <w:rFonts w:ascii="Calibri" w:hAnsi="Calibri" w:cs="Arial"/>
                 <w:sz w:val="22"/>
                 <w:szCs w:val="22"/>
-              </w:rPr>
-            </w:pPr>
-            <w:r>
-              <w:rPr>
-                <w:rFonts w:ascii="Calibri" w:hAnsi="Calibri" w:cs="Arial"/>
-                <w:sz w:val="22"/>
-                <w:szCs w:val="22"/>
+                <w:lang w:val="en-US"/>
+              </w:rPr>
+            </w:pPr>
+            <w:r>
+              <w:rPr>
+                <w:rFonts w:ascii="Calibri" w:hAnsi="Calibri" w:cs="Arial"/>
+                <w:sz w:val="22"/>
+                <w:szCs w:val="22"/>
+                <w:lang w:val="en-US"/>
               </w:rPr>
               <w:t>http://</w:t>
             </w:r>
@@ -1038,6 +1091,7 @@
                 <w:rFonts w:ascii="Calibri" w:hAnsi="Calibri" w:cs="Arial"/>
                 <w:sz w:val="22"/>
                 <w:szCs w:val="22"/>
+                <w:lang w:val="en-US"/>
               </w:rPr>
               <w:t>.</w:t>
             </w:r>
@@ -1055,6 +1109,7 @@
                 <w:rFonts w:ascii="Calibri" w:hAnsi="Calibri" w:cs="Arial"/>
                 <w:sz w:val="22"/>
                 <w:szCs w:val="22"/>
+                <w:lang w:val="en-US"/>
               </w:rPr>
               <w:t>.</w:t>
             </w:r>
@@ -1072,6 +1127,7 @@
                 <w:rFonts w:ascii="Calibri" w:hAnsi="Calibri" w:cs="Arial"/>
                 <w:sz w:val="22"/>
                 <w:szCs w:val="22"/>
+                <w:lang w:val="en-US"/>
               </w:rPr>
               <w:t>.</w:t>
             </w:r>
@@ -1099,6 +1155,7 @@
           <w:szCs w:val="22"/>
           <w:bdr w:val="thinThickLargeGap" w:sz="24" w:space="0" w:color="auto" w:frame="1"/>
           <w:shd w:val="clear" w:color="auto" w:fill="E6E6E6"/>
+          <w:lang w:val="en-US"/>
         </w:rPr>
       </w:pPr>
     </w:p>
@@ -1106,33 +1163,54 @@
       <w:pPr>
         <w:spacing w:line="360" w:lineRule="auto"/>
         <w:jc w:val="both"/>
+        <w:rPr>
+          <w:lang w:val="en-US"/>
+        </w:rPr>
       </w:pPr>
     </w:p>
     <w:p>
       <w:pPr>
         <w:spacing w:line="360" w:lineRule="auto"/>
         <w:jc w:val="both"/>
+        <w:rPr>
+          <w:lang w:val="en-US"/>
+        </w:rPr>
       </w:pPr>
     </w:p>
     <w:p>
       <w:pPr>
         <w:spacing w:line="360" w:lineRule="auto"/>
         <w:jc w:val="both"/>
+        <w:rPr>
+          <w:lang w:val="en-US"/>
+        </w:rPr>
       </w:pPr>
     </w:p>
     <w:p>
       <w:pPr>
         <w:spacing w:line="360" w:lineRule="auto"/>
         <w:jc w:val="both"/>
+        <w:rPr>
+          <w:lang w:val="en-US"/>
+        </w:rPr>
       </w:pPr>
     </w:p>
     <w:p>
       <w:pPr>
         <w:spacing w:line="360" w:lineRule="auto"/>
         <w:jc w:val="both"/>
+        <w:rPr>
+          <w:lang w:val="en-US"/>
+        </w:rPr>
       </w:pPr>
     </w:p>
-    <w:p/>
+    <w:p>
+      <w:pPr>
+        <w:rPr>
+          <w:lang w:val="en-US"/>
+        </w:rPr>
+      </w:pPr>
+    </w:p>
     <w:p>
       <w:pPr>
         <w:pStyle w:val="3"/>
@@ -1146,16 +1224,9 @@
           <w:rFonts w:ascii="Arial" w:hAnsi="Arial" w:cs="Arial"/>
           <w:sz w:val="22"/>
           <w:szCs w:val="22"/>
-        </w:rPr>
-        <w:t xml:space="preserve">           </w:t>
-      </w:r>
-      <w:r>
-        <w:rPr>
-          <w:rFonts w:ascii="Arial" w:hAnsi="Arial" w:cs="Arial"/>
-          <w:sz w:val="22"/>
-          <w:szCs w:val="22"/>
-        </w:rPr>
-        <w:t xml:space="preserve">                                               </w:t>
+          <w:lang w:val="en-US"/>
+        </w:rPr>
+        <w:t xml:space="preserve">                                                          </w:t>
       </w:r>
       <w:r>
         <w:rPr>
@@ -1325,7 +1396,21 @@
         <w:rPr>
           <w:rFonts w:ascii="Calibri" w:hAnsi="Calibri" w:cs="Arial"/>
         </w:rPr>
-        <w:t>Έχοντας υπ΄ όψιν:</w:t>
+        <w:t xml:space="preserve">Έχοντας </w:t>
+      </w:r>
+      <w:proofErr w:type="spellStart"/>
+      <w:r>
+        <w:rPr>
+          <w:rFonts w:ascii="Calibri" w:hAnsi="Calibri" w:cs="Arial"/>
+        </w:rPr>
+        <w:t>υπ΄</w:t>
+      </w:r>
+      <w:proofErr w:type="spellEnd"/>
+      <w:r>
+        <w:rPr>
+          <w:rFonts w:ascii="Calibri" w:hAnsi="Calibri" w:cs="Arial"/>
+        </w:rPr>
+        <w:t xml:space="preserve"> όψιν:</w:t>
       </w:r>
     </w:p>
     <w:p>
@@ -1488,7 +1573,23 @@
           <w:rFonts w:ascii="Calibri" w:hAnsi="Calibri" w:cs="Arial"/>
           <w:b w:val="0"/>
         </w:rPr>
-        <w:t xml:space="preserve">Τη με αριθμ. Φ.353.1/324/105657/Δ1/08-10-2002 </w:t>
+        <w:t xml:space="preserve">Τη με </w:t>
+      </w:r>
+      <w:proofErr w:type="spellStart"/>
+      <w:r>
+        <w:rPr>
+          <w:rFonts w:ascii="Calibri" w:hAnsi="Calibri" w:cs="Arial"/>
+          <w:b w:val="0"/>
+        </w:rPr>
+        <w:t>αριθμ</w:t>
+      </w:r>
+      <w:proofErr w:type="spellEnd"/>
+      <w:r>
+        <w:rPr>
+          <w:rFonts w:ascii="Calibri" w:hAnsi="Calibri" w:cs="Arial"/>
+          <w:b w:val="0"/>
+        </w:rPr>
+        <w:t xml:space="preserve">. Φ.353.1/324/105657/Δ1/08-10-2002 </w:t>
       </w:r>
       <w:r>
         <w:rPr>
@@ -1518,7 +1619,39 @@
           <w:rFonts w:ascii="Calibri" w:hAnsi="Calibri" w:cs="Arial"/>
           <w:b w:val="0"/>
         </w:rPr>
-        <w:t xml:space="preserve">«Καθορισμός των ειδικότερων καθηκόντων και αρμοδιοτήτων των προϊσταμένων των περιφερειακών υπηρεσιών Π/θμιας και Δ/θμιας εκπαίδευσης, των διευθυντών των σχολικών </w:t>
+        <w:t>«Καθορισμός των ειδικότερων καθηκόντων και αρμοδιοτήτων των προϊσταμένων των περιφερειακών υπηρεσιών Π/</w:t>
+      </w:r>
+      <w:proofErr w:type="spellStart"/>
+      <w:r>
+        <w:rPr>
+          <w:rFonts w:ascii="Calibri" w:hAnsi="Calibri" w:cs="Arial"/>
+          <w:b w:val="0"/>
+        </w:rPr>
+        <w:t>θμιας</w:t>
+      </w:r>
+      <w:proofErr w:type="spellEnd"/>
+      <w:r>
+        <w:rPr>
+          <w:rFonts w:ascii="Calibri" w:hAnsi="Calibri" w:cs="Arial"/>
+          <w:b w:val="0"/>
+        </w:rPr>
+        <w:t xml:space="preserve"> και Δ/</w:t>
+      </w:r>
+      <w:proofErr w:type="spellStart"/>
+      <w:r>
+        <w:rPr>
+          <w:rFonts w:ascii="Calibri" w:hAnsi="Calibri" w:cs="Arial"/>
+          <w:b w:val="0"/>
+        </w:rPr>
+        <w:t>θμιας</w:t>
+      </w:r>
+      <w:proofErr w:type="spellEnd"/>
+      <w:r>
+        <w:rPr>
+          <w:rFonts w:ascii="Calibri" w:hAnsi="Calibri" w:cs="Arial"/>
+          <w:b w:val="0"/>
+        </w:rPr>
+        <w:t xml:space="preserve"> εκπαίδευσης, των διευθυντών των σχολικών </w:t>
       </w:r>
       <w:r>
         <w:rPr>
@@ -1553,7 +1686,23 @@
           <w:rFonts w:ascii="Calibri" w:hAnsi="Calibri" w:cs="Arial"/>
           <w:b w:val="0"/>
         </w:rPr>
-        <w:t xml:space="preserve">όπως συμπληρώθηκε και αντικαταστάθηκε με τις διατάξεις της με αριθμ. Φ.353.1/3/102865/Δ1/4-10-05 </w:t>
+        <w:t xml:space="preserve">όπως συμπληρώθηκε και αντικαταστάθηκε με τις διατάξεις της με </w:t>
+      </w:r>
+      <w:proofErr w:type="spellStart"/>
+      <w:r>
+        <w:rPr>
+          <w:rFonts w:ascii="Calibri" w:hAnsi="Calibri" w:cs="Arial"/>
+          <w:b w:val="0"/>
+        </w:rPr>
+        <w:t>αριθμ</w:t>
+      </w:r>
+      <w:proofErr w:type="spellEnd"/>
+      <w:r>
+        <w:rPr>
+          <w:rFonts w:ascii="Calibri" w:hAnsi="Calibri" w:cs="Arial"/>
+          <w:b w:val="0"/>
+        </w:rPr>
+        <w:t xml:space="preserve">. Φ.353.1/3/102865/Δ1/4-10-05 </w:t>
       </w:r>
       <w:r>
         <w:rPr>
@@ -1569,7 +1718,23 @@
           <w:rFonts w:ascii="Calibri" w:hAnsi="Calibri" w:cs="Arial"/>
           <w:b w:val="0"/>
         </w:rPr>
-        <w:t xml:space="preserve"> Υ.Α. του ΥΠ.Ε.Π.Θ. και της με αριθμ. Φ.353.1/17/81587/Δ1/17-07-12 </w:t>
+        <w:t xml:space="preserve"> Υ.Α. του ΥΠ.Ε.Π.Θ. και της με </w:t>
+      </w:r>
+      <w:proofErr w:type="spellStart"/>
+      <w:r>
+        <w:rPr>
+          <w:rFonts w:ascii="Calibri" w:hAnsi="Calibri" w:cs="Arial"/>
+          <w:b w:val="0"/>
+        </w:rPr>
+        <w:t>αριθμ</w:t>
+      </w:r>
+      <w:proofErr w:type="spellEnd"/>
+      <w:r>
+        <w:rPr>
+          <w:rFonts w:ascii="Calibri" w:hAnsi="Calibri" w:cs="Arial"/>
+          <w:b w:val="0"/>
+        </w:rPr>
+        <w:t xml:space="preserve">. Φ.353.1/17/81587/Δ1/17-07-12 </w:t>
       </w:r>
       <w:r>
         <w:rPr>
@@ -1630,7 +1795,21 @@
           <w:rFonts w:ascii="Calibri" w:hAnsi="Calibri" w:cs="Arial"/>
         </w:rPr>
         <w:lastRenderedPageBreak/>
-        <w:t>Τη με αριθμ. ΔΙΔΑΔ/Φ.35.14/916/οικ. 4084/15-02-2007 εγκύκλιο</w:t>
+        <w:t xml:space="preserve">Τη με </w:t>
+      </w:r>
+      <w:proofErr w:type="spellStart"/>
+      <w:r>
+        <w:rPr>
+          <w:rFonts w:ascii="Calibri" w:hAnsi="Calibri" w:cs="Arial"/>
+        </w:rPr>
+        <w:t>αριθμ</w:t>
+      </w:r>
+      <w:proofErr w:type="spellEnd"/>
+      <w:r>
+        <w:rPr>
+          <w:rFonts w:ascii="Calibri" w:hAnsi="Calibri" w:cs="Arial"/>
+        </w:rPr>
+        <w:t>. ΔΙΔΑΔ/Φ.35.14/916/οικ. 4084/15-02-2007 εγκύκλιο</w:t>
       </w:r>
       <w:r>
         <w:rPr>
@@ -1676,7 +1855,23 @@
           <w:rFonts w:ascii="Calibri" w:hAnsi="Calibri" w:cs="Arial"/>
           <w:b w:val="0"/>
         </w:rPr>
-        <w:t>Τη με αριθμ.πρωτ. ΔΙΔΑΔ/Φ.51/538/οικ.12254/14-5-2007 εγκύκλιο του Υπουργείου Εσωτερικών Δημόσιας Διοίκησης και Αποκέντρωσης</w:t>
+        <w:t xml:space="preserve">Τη με </w:t>
+      </w:r>
+      <w:proofErr w:type="spellStart"/>
+      <w:r>
+        <w:rPr>
+          <w:rFonts w:ascii="Calibri" w:hAnsi="Calibri" w:cs="Arial"/>
+          <w:b w:val="0"/>
+        </w:rPr>
+        <w:t>αριθμ.πρωτ</w:t>
+      </w:r>
+      <w:proofErr w:type="spellEnd"/>
+      <w:r>
+        <w:rPr>
+          <w:rFonts w:ascii="Calibri" w:hAnsi="Calibri" w:cs="Arial"/>
+          <w:b w:val="0"/>
+        </w:rPr>
+        <w:t>. ΔΙΔΑΔ/Φ.51/538/οικ.12254/14-5-2007 εγκύκλιο του Υπουργείου Εσωτερικών Δημόσιας Διοίκησης και Αποκέντρωσης</w:t>
       </w:r>
       <w:r>
         <w:rPr>
@@ -1732,7 +1927,23 @@
           <w:rFonts w:ascii="Calibri" w:hAnsi="Calibri" w:cs="Arial"/>
           <w:b w:val="0"/>
         </w:rPr>
-        <w:t>Τη με αριθμ.πρωτ. 74275/Δ2/10-7-2007 διευκρινιστική εγκύκλιο του ΥΠΕΠΘ</w:t>
+        <w:t xml:space="preserve">Τη με </w:t>
+      </w:r>
+      <w:proofErr w:type="spellStart"/>
+      <w:r>
+        <w:rPr>
+          <w:rFonts w:ascii="Calibri" w:hAnsi="Calibri" w:cs="Arial"/>
+          <w:b w:val="0"/>
+        </w:rPr>
+        <w:t>αριθμ.πρωτ</w:t>
+      </w:r>
+      <w:proofErr w:type="spellEnd"/>
+      <w:r>
+        <w:rPr>
+          <w:rFonts w:ascii="Calibri" w:hAnsi="Calibri" w:cs="Arial"/>
+          <w:b w:val="0"/>
+        </w:rPr>
+        <w:t>. 74275/Δ2/10-7-2007 διευκρινιστική εγκύκλιο του ΥΠΕΠΘ</w:t>
       </w:r>
       <w:r>
         <w:rPr>
@@ -1802,7 +2013,23 @@
           <w:rFonts w:ascii="Calibri" w:hAnsi="Calibri" w:cs="Arial"/>
           <w:b w:val="0"/>
         </w:rPr>
-        <w:t>Τη με αριθμ. ΔΙΔΑΔ/Φ.</w:t>
+        <w:t xml:space="preserve">Τη με </w:t>
+      </w:r>
+      <w:proofErr w:type="spellStart"/>
+      <w:r>
+        <w:rPr>
+          <w:rFonts w:ascii="Calibri" w:hAnsi="Calibri" w:cs="Arial"/>
+          <w:b w:val="0"/>
+        </w:rPr>
+        <w:t>αριθμ</w:t>
+      </w:r>
+      <w:proofErr w:type="spellEnd"/>
+      <w:r>
+        <w:rPr>
+          <w:rFonts w:ascii="Calibri" w:hAnsi="Calibri" w:cs="Arial"/>
+          <w:b w:val="0"/>
+        </w:rPr>
+        <w:t>. ΔΙΔΑΔ/Φ.</w:t>
       </w:r>
       <w:r>
         <w:rPr>
@@ -1994,7 +2221,39 @@
           <w:rFonts w:ascii="Calibri" w:hAnsi="Calibri" w:cs="Arial"/>
           <w:b w:val="0"/>
         </w:rPr>
-        <w:t xml:space="preserve">Τη με αριθμ. πρωτ. Φ.351.5/43/67822/Δ1/05-05-2014 </w:t>
+        <w:t xml:space="preserve">Τη με </w:t>
+      </w:r>
+      <w:proofErr w:type="spellStart"/>
+      <w:r>
+        <w:rPr>
+          <w:rFonts w:ascii="Calibri" w:hAnsi="Calibri" w:cs="Arial"/>
+          <w:b w:val="0"/>
+        </w:rPr>
+        <w:t>αριθμ</w:t>
+      </w:r>
+      <w:proofErr w:type="spellEnd"/>
+      <w:r>
+        <w:rPr>
+          <w:rFonts w:ascii="Calibri" w:hAnsi="Calibri" w:cs="Arial"/>
+          <w:b w:val="0"/>
+        </w:rPr>
+        <w:t xml:space="preserve">. </w:t>
+      </w:r>
+      <w:proofErr w:type="spellStart"/>
+      <w:r>
+        <w:rPr>
+          <w:rFonts w:ascii="Calibri" w:hAnsi="Calibri" w:cs="Arial"/>
+          <w:b w:val="0"/>
+        </w:rPr>
+        <w:t>πρωτ</w:t>
+      </w:r>
+      <w:proofErr w:type="spellEnd"/>
+      <w:r>
+        <w:rPr>
+          <w:rFonts w:ascii="Calibri" w:hAnsi="Calibri" w:cs="Arial"/>
+          <w:b w:val="0"/>
+        </w:rPr>
+        <w:t xml:space="preserve">. Φ.351.5/43/67822/Δ1/05-05-2014 </w:t>
       </w:r>
       <w:r>
         <w:rPr>
@@ -2076,7 +2335,21 @@
         <w:rPr>
           <w:rFonts w:ascii="Calibri" w:hAnsi="Calibri"/>
         </w:rPr>
-        <w:t xml:space="preserve">Τις αιτήσεις των υπαλλήλων με αριθμό πρωτοκόλλου και ημερομηνία, όπως φαίνονται στον παρακάτω πίνακα, καθώς και τα συνημμένα σ΄ αυτές δικαιολογητικά. </w:t>
+        <w:t xml:space="preserve">Τις αιτήσεις των υπαλλήλων με αριθμό πρωτοκόλλου και ημερομηνία, όπως φαίνονται στον παρακάτω πίνακα, καθώς και τα συνημμένα </w:t>
+      </w:r>
+      <w:proofErr w:type="spellStart"/>
+      <w:r>
+        <w:rPr>
+          <w:rFonts w:ascii="Calibri" w:hAnsi="Calibri"/>
+        </w:rPr>
+        <w:t>σ΄</w:t>
+      </w:r>
+      <w:proofErr w:type="spellEnd"/>
+      <w:r>
+        <w:rPr>
+          <w:rFonts w:ascii="Calibri" w:hAnsi="Calibri"/>
+        </w:rPr>
+        <w:t xml:space="preserve"> αυτές δικαιολογητικά. </w:t>
       </w:r>
     </w:p>
     <w:p>
@@ -2248,9 +2521,8 @@
         <w:gridCol w:w="993"/>
         <w:gridCol w:w="992"/>
         <w:gridCol w:w="1843"/>
-        <w:gridCol w:w="1842"/>
-        <w:gridCol w:w="1559"/>
-        <w:gridCol w:w="2269"/>
+        <w:gridCol w:w="2835"/>
+        <w:gridCol w:w="2835"/>
       </w:tblGrid>
       <w:tr>
         <w:trPr>
@@ -2259,7 +2531,7 @@
         <w:tc>
           <w:tcPr>
             <w:tcW w:w="14601" w:type="dxa"/>
-            <w:gridSpan w:val="10"/>
+            <w:gridSpan w:val="9"/>
             <w:tcBorders>
               <w:bottom w:val="single" w:sz="4" w:space="0" w:color="auto"/>
             </w:tcBorders>
@@ -2591,7 +2863,7 @@
         </w:tc>
         <w:tc>
           <w:tcPr>
-            <w:tcW w:w="1842" w:type="dxa"/>
+            <w:tcW w:w="2835" w:type="dxa"/>
             <w:vMerge w:val="restart"/>
             <w:tcBorders>
               <w:top w:val="single" w:sz="4" w:space="0" w:color="auto"/>
@@ -2617,46 +2889,13 @@
                 <w:sz w:val="18"/>
                 <w:szCs w:val="18"/>
               </w:rPr>
-              <w:t>ΓΝΩΜΑΤΕΥΣΗ</w:t>
+              <w:t>ΟΡΓΑΝΙΚΗ ΘΕΣΗ</w:t>
             </w:r>
           </w:p>
         </w:tc>
         <w:tc>
           <w:tcPr>
-            <w:tcW w:w="1559" w:type="dxa"/>
-            <w:vMerge w:val="restart"/>
-            <w:tcBorders>
-              <w:top w:val="single" w:sz="4" w:space="0" w:color="auto"/>
-              <w:bottom w:val="single" w:sz="4" w:space="0" w:color="auto"/>
-            </w:tcBorders>
-            <w:shd w:val="clear" w:color="auto" w:fill="F2F2F2"/>
-            <w:vAlign w:val="center"/>
-          </w:tcPr>
-          <w:p>
-            <w:pPr>
-              <w:pStyle w:val="WW-"/>
-              <w:jc w:val="center"/>
-              <w:rPr>
-                <w:rFonts w:ascii="Calibri" w:hAnsi="Calibri"/>
-                <w:b/>
-                <w:sz w:val="18"/>
-                <w:szCs w:val="18"/>
-              </w:rPr>
-            </w:pPr>
-            <w:r>
-              <w:rPr>
-                <w:rFonts w:ascii="Calibri" w:hAnsi="Calibri"/>
-                <w:b/>
-                <w:sz w:val="18"/>
-                <w:szCs w:val="18"/>
-              </w:rPr>
-              <w:t>ΟΡΓΑΝΙΚΗ ΘΕΣΗ</w:t>
-            </w:r>
-          </w:p>
-        </w:tc>
-        <w:tc>
-          <w:tcPr>
-            <w:tcW w:w="2269" w:type="dxa"/>
+            <w:tcW w:w="2835" w:type="dxa"/>
             <w:vMerge w:val="restart"/>
             <w:tcBorders>
               <w:top w:val="single" w:sz="4" w:space="0" w:color="auto"/>
@@ -2891,7 +3130,7 @@
         </w:tc>
         <w:tc>
           <w:tcPr>
-            <w:tcW w:w="1842" w:type="dxa"/>
+            <w:tcW w:w="2835" w:type="dxa"/>
             <w:vMerge/>
             <w:shd w:val="clear" w:color="auto" w:fill="CCCCCC"/>
             <w:vAlign w:val="center"/>
@@ -2909,28 +3148,7 @@
         </w:tc>
         <w:tc>
           <w:tcPr>
-            <w:tcW w:w="1559" w:type="dxa"/>
-            <w:vMerge/>
-            <w:tcBorders>
-              <w:top w:val="single" w:sz="4" w:space="0" w:color="auto"/>
-            </w:tcBorders>
-            <w:shd w:val="clear" w:color="auto" w:fill="CCCCCC"/>
-            <w:vAlign w:val="center"/>
-          </w:tcPr>
-          <w:p>
-            <w:pPr>
-              <w:pStyle w:val="WW-"/>
-              <w:rPr>
-                <w:rFonts w:ascii="Calibri" w:hAnsi="Calibri"/>
-                <w:b/>
-                <w:sz w:val="20"/>
-              </w:rPr>
-            </w:pPr>
-          </w:p>
-        </w:tc>
-        <w:tc>
-          <w:tcPr>
-            <w:tcW w:w="2269" w:type="dxa"/>
+            <w:tcW w:w="2835" w:type="dxa"/>
             <w:vMerge/>
             <w:shd w:val="clear" w:color="auto" w:fill="CCCCCC"/>
             <w:vAlign w:val="center"/>
@@ -3125,7 +3343,7 @@
         </w:tc>
         <w:tc>
           <w:tcPr>
-            <w:tcW w:w="1842" w:type="dxa"/>
+            <w:tcW w:w="2835" w:type="dxa"/>
             <w:vAlign w:val="center"/>
           </w:tcPr>
           <w:p>
@@ -3138,51 +3356,34 @@
                 <w:lang w:val="en-US"/>
               </w:rPr>
             </w:pPr>
+            <w:r>
+              <w:rPr>
+                <w:rFonts w:ascii="Calibri" w:hAnsi="Calibri"/>
+                <w:sz w:val="20"/>
+                <w:lang w:val="en-US"/>
+              </w:rPr>
+              <w:t>${</w:t>
+            </w:r>
+            <w:r>
+              <w:rPr>
+                <w:rFonts w:ascii="Calibri" w:hAnsi="Calibri"/>
+                <w:sz w:val="20"/>
+              </w:rPr>
+              <w:t>SERVICE</w:t>
+            </w:r>
+            <w:r>
+              <w:rPr>
+                <w:rFonts w:ascii="Calibri" w:hAnsi="Calibri"/>
+                <w:sz w:val="20"/>
+                <w:lang w:val="en-US"/>
+              </w:rPr>
+              <w:t>_ORG}</w:t>
+            </w:r>
           </w:p>
         </w:tc>
         <w:tc>
           <w:tcPr>
-            <w:tcW w:w="1559" w:type="dxa"/>
-            <w:vAlign w:val="center"/>
-          </w:tcPr>
-          <w:p>
-            <w:pPr>
-              <w:pStyle w:val="WW-"/>
-              <w:spacing w:line="160" w:lineRule="exact"/>
-              <w:rPr>
-                <w:rFonts w:ascii="Calibri" w:hAnsi="Calibri"/>
-                <w:sz w:val="20"/>
-                <w:lang w:val="en-US"/>
-              </w:rPr>
-            </w:pPr>
-            <w:r>
-              <w:rPr>
-                <w:rFonts w:ascii="Calibri" w:hAnsi="Calibri"/>
-                <w:sz w:val="20"/>
-                <w:lang w:val="en-US"/>
-              </w:rPr>
-              <w:t>${</w:t>
-            </w:r>
-            <w:r>
-              <w:rPr>
-                <w:rFonts w:ascii="Calibri" w:hAnsi="Calibri"/>
-                <w:sz w:val="20"/>
-              </w:rPr>
-              <w:t>SERVICE</w:t>
-            </w:r>
-            <w:r>
-              <w:rPr>
-                <w:rFonts w:ascii="Calibri" w:hAnsi="Calibri"/>
-                <w:sz w:val="20"/>
-                <w:lang w:val="en-US"/>
-              </w:rPr>
-              <w:t>_ORG}</w:t>
-            </w:r>
-          </w:p>
-        </w:tc>
-        <w:tc>
-          <w:tcPr>
-            <w:tcW w:w="2269" w:type="dxa"/>
+            <w:tcW w:w="2835" w:type="dxa"/>
             <w:vAlign w:val="center"/>
           </w:tcPr>
           <w:p>
@@ -4076,11 +4277,16 @@
   </w:style>
   <w:style w:type="character" w:default="1" w:styleId="a0">
     <w:name w:val="Default Paragraph Font"/>
+    <w:uiPriority w:val="1"/>
     <w:semiHidden/>
+    <w:unhideWhenUsed/>
   </w:style>
   <w:style w:type="table" w:default="1" w:styleId="a1">
     <w:name w:val="Normal Table"/>
+    <w:uiPriority w:val="99"/>
     <w:semiHidden/>
+    <w:unhideWhenUsed/>
+    <w:qFormat/>
     <w:tblPr>
       <w:tblInd w:w="0" w:type="dxa"/>
       <w:tblCellMar>
@@ -4093,7 +4299,9 @@
   </w:style>
   <w:style w:type="numbering" w:default="1" w:styleId="a2">
     <w:name w:val="No List"/>
+    <w:uiPriority w:val="99"/>
     <w:semiHidden/>
+    <w:unhideWhenUsed/>
   </w:style>
   <w:style w:type="paragraph" w:styleId="20">
     <w:name w:val="Body Text 2"/>
@@ -4204,6 +4412,28 @@
       <w:color w:val="00000A"/>
       <w:sz w:val="24"/>
       <w:lang w:eastAsia="zh-CN"/>
+    </w:rPr>
+  </w:style>
+  <w:style w:type="paragraph" w:styleId="a5">
+    <w:name w:val="Balloon Text"/>
+    <w:basedOn w:val="a"/>
+    <w:link w:val="Char"/>
+    <w:rsid w:val="00BE3B49"/>
+    <w:rPr>
+      <w:rFonts w:ascii="Tahoma" w:hAnsi="Tahoma" w:cs="Tahoma"/>
+      <w:sz w:val="16"/>
+      <w:szCs w:val="16"/>
+    </w:rPr>
+  </w:style>
+  <w:style w:type="character" w:customStyle="1" w:styleId="Char">
+    <w:name w:val="Κείμενο πλαισίου Char"/>
+    <w:basedOn w:val="a0"/>
+    <w:link w:val="a5"/>
+    <w:rsid w:val="00BE3B49"/>
+    <w:rPr>
+      <w:rFonts w:ascii="Tahoma" w:hAnsi="Tahoma" w:cs="Tahoma"/>
+      <w:sz w:val="16"/>
+      <w:szCs w:val="16"/>
     </w:rPr>
   </w:style>
 </w:styles>

</xml_diff>